<commit_message>
add reload & endgame
</commit_message>
<xml_diff>
--- a/基本策划案.docx
+++ b/基本策划案.docx
@@ -21,9 +21,6 @@
     <w:p>
       <w:pPr>
         <w:ind w:firstLine="420"/>
-        <w:rPr>
-          <w:rFonts w:hint="eastAsia"/>
-        </w:rPr>
       </w:pPr>
       <w:r>
         <w:rPr>
@@ -67,9 +64,6 @@
     <w:p>
       <w:pPr>
         <w:ind w:firstLine="420"/>
-        <w:rPr>
-          <w:rFonts w:hint="eastAsia"/>
-        </w:rPr>
       </w:pPr>
       <w:r>
         <w:rPr>
@@ -135,9 +129,6 @@
     <w:p>
       <w:pPr>
         <w:ind w:firstLine="420"/>
-        <w:rPr>
-          <w:rFonts w:hint="eastAsia"/>
-        </w:rPr>
       </w:pPr>
     </w:p>
     <w:p>
@@ -172,15 +163,109 @@
     <w:p>
       <w:pPr>
         <w:ind w:firstLine="420"/>
-        <w:rPr>
-          <w:rFonts w:hint="eastAsia"/>
-        </w:rPr>
       </w:pPr>
       <w:r>
         <w:rPr>
           <w:rFonts w:hint="eastAsia"/>
         </w:rPr>
         <w:t>突围者的胜利条件是在规定时间内达到目标突袭人数，防守者的胜利条件是阻止达到目标突袭人数。</w:t>
+      </w:r>
+    </w:p>
+    <w:p>
+      <w:pPr>
+        <w:ind w:firstLine="420"/>
+      </w:pPr>
+    </w:p>
+    <w:p>
+      <w:pPr>
+        <w:ind w:firstLine="420"/>
+      </w:pPr>
+    </w:p>
+    <w:p>
+      <w:pPr>
+        <w:ind w:firstLine="420"/>
+      </w:pPr>
+      <w:r>
+        <w:t>A</w:t>
+      </w:r>
+      <w:r>
+        <w:rPr>
+          <w:rFonts w:hint="eastAsia"/>
+        </w:rPr>
+        <w:t>i敌人设定为僵尸，会自动搜寻视野范围内的任意玩家并向其靠近攻击</w:t>
+      </w:r>
+    </w:p>
+    <w:p>
+      <w:pPr>
+        <w:ind w:firstLine="420"/>
+      </w:pPr>
+    </w:p>
+    <w:p>
+      <w:r>
+        <w:rPr>
+          <w:rFonts w:hint="eastAsia"/>
+        </w:rPr>
+        <w:t>击杀僵尸后随机获得buff，一共如下几种：</w:t>
+      </w:r>
+    </w:p>
+    <w:p>
+      <w:r>
+        <w:tab/>
+      </w:r>
+      <w:r>
+        <w:rPr>
+          <w:rFonts w:hint="eastAsia"/>
+        </w:rPr>
+        <w:t>增加生命值</w:t>
+      </w:r>
+    </w:p>
+    <w:p>
+      <w:r>
+        <w:tab/>
+      </w:r>
+      <w:r>
+        <w:rPr>
+          <w:rFonts w:hint="eastAsia"/>
+        </w:rPr>
+        <w:t>增加子弹伤害</w:t>
+      </w:r>
+    </w:p>
+    <w:p>
+      <w:r>
+        <w:tab/>
+      </w:r>
+      <w:r>
+        <w:rPr>
+          <w:rFonts w:hint="eastAsia"/>
+        </w:rPr>
+        <w:t>增加射速</w:t>
+      </w:r>
+    </w:p>
+    <w:p>
+      <w:r>
+        <w:tab/>
+      </w:r>
+      <w:r>
+        <w:rPr>
+          <w:rFonts w:hint="eastAsia"/>
+        </w:rPr>
+        <w:t>增加弹夹容量</w:t>
+      </w:r>
+    </w:p>
+    <w:p>
+      <w:pPr>
+        <w:rPr>
+          <w:rFonts w:hint="eastAsia"/>
+        </w:rPr>
+      </w:pPr>
+      <w:r>
+        <w:tab/>
+      </w:r>
+      <w:r>
+        <w:rPr>
+          <w:rFonts w:hint="eastAsia"/>
+        </w:rPr>
+        <w:t>增加移动速度</w:t>
       </w:r>
     </w:p>
     <w:sectPr>

</xml_diff>